<commit_message>
MAJ CR + english summary
</commit_message>
<xml_diff>
--- a/Soutenance/Project_summary.docx
+++ b/Soutenance/Project_summary.docx
@@ -1,6 +1,6 @@
 
 <file path=word/document.xml><?xml version="1.0" encoding="utf-8"?>
-<w:document xmlns:wpc="http://schemas.microsoft.com/office/word/2010/wordprocessingCanvas" xmlns:cx="http://schemas.microsoft.com/office/drawing/2014/chartex" xmlns:mc="http://schemas.openxmlformats.org/markup-compatibility/2006" xmlns:o="urn:schemas-microsoft-com:office:office" xmlns:r="http://schemas.openxmlformats.org/officeDocument/2006/relationships" xmlns:m="http://schemas.openxmlformats.org/officeDocument/2006/math" xmlns:v="urn:schemas-microsoft-com:vml" xmlns:wp14="http://schemas.microsoft.com/office/word/2010/wordprocessingDrawing" xmlns:wp="http://schemas.openxmlformats.org/drawingml/2006/wordprocessingDrawing" xmlns:w10="urn:schemas-microsoft-com:office:word" xmlns:w="http://schemas.openxmlformats.org/wordprocessingml/2006/main" xmlns:w14="http://schemas.microsoft.com/office/word/2010/wordml" xmlns:w15="http://schemas.microsoft.com/office/word/2012/wordml" xmlns:w16se="http://schemas.microsoft.com/office/word/2015/wordml/symex" xmlns:wpg="http://schemas.microsoft.com/office/word/2010/wordprocessingGroup" xmlns:wpi="http://schemas.microsoft.com/office/word/2010/wordprocessingInk" xmlns:wne="http://schemas.microsoft.com/office/word/2006/wordml" xmlns:wps="http://schemas.microsoft.com/office/word/2010/wordprocessingShape" mc:Ignorable="w14 w15 w16se wp14">
+<w:document xmlns:wpc="http://schemas.microsoft.com/office/word/2010/wordprocessingCanvas" xmlns:cx="http://schemas.microsoft.com/office/drawing/2014/chartex" xmlns:cx1="http://schemas.microsoft.com/office/drawing/2015/9/8/chartex" xmlns:cx2="http://schemas.microsoft.com/office/drawing/2015/10/21/chartex" xmlns:cx3="http://schemas.microsoft.com/office/drawing/2016/5/9/chartex" xmlns:cx4="http://schemas.microsoft.com/office/drawing/2016/5/10/chartex" xmlns:cx5="http://schemas.microsoft.com/office/drawing/2016/5/11/chartex" xmlns:mc="http://schemas.openxmlformats.org/markup-compatibility/2006" xmlns:o="urn:schemas-microsoft-com:office:office" xmlns:r="http://schemas.openxmlformats.org/officeDocument/2006/relationships" xmlns:m="http://schemas.openxmlformats.org/officeDocument/2006/math" xmlns:v="urn:schemas-microsoft-com:vml" xmlns:wp14="http://schemas.microsoft.com/office/word/2010/wordprocessingDrawing" xmlns:wp="http://schemas.openxmlformats.org/drawingml/2006/wordprocessingDrawing" xmlns:w10="urn:schemas-microsoft-com:office:word" xmlns:w="http://schemas.openxmlformats.org/wordprocessingml/2006/main" xmlns:w14="http://schemas.microsoft.com/office/word/2010/wordml" xmlns:w15="http://schemas.microsoft.com/office/word/2012/wordml" xmlns:w16se="http://schemas.microsoft.com/office/word/2015/wordml/symex" xmlns:wpg="http://schemas.microsoft.com/office/word/2010/wordprocessingGroup" xmlns:wpi="http://schemas.microsoft.com/office/word/2010/wordprocessingInk" xmlns:wne="http://schemas.microsoft.com/office/word/2006/wordml" xmlns:wps="http://schemas.microsoft.com/office/word/2010/wordprocessingShape" mc:Ignorable="w14 w15 w16se wp14">
   <w:body>
     <w:p>
       <w:pPr>
@@ -171,7 +171,7 @@
           <w:sz w:val="28"/>
           <w:lang w:val="en-GB"/>
         </w:rPr>
-        <w:t>requires</w:t>
+        <w:t>required</w:t>
       </w:r>
       <w:r>
         <w:rPr>
@@ -206,7 +206,21 @@
           <w:sz w:val="28"/>
           <w:lang w:val="en-GB"/>
         </w:rPr>
-        <w:t xml:space="preserve"> a microprocessor to process the signal quickly enough.  Then, we study the music theory, indeed, notes can be calculated with mathematics formulas from the main frequency of "pure" </w:t>
+        <w:t xml:space="preserve"> a microprocessor to process the signal</w:t>
+      </w:r>
+      <w:r>
+        <w:rPr>
+          <w:sz w:val="28"/>
+          <w:lang w:val="en-GB"/>
+        </w:rPr>
+        <w:t xml:space="preserve"> quickly enough.  Then, we studied</w:t>
+      </w:r>
+      <w:r>
+        <w:rPr>
+          <w:sz w:val="28"/>
+          <w:lang w:val="en-GB"/>
+        </w:rPr>
+        <w:t xml:space="preserve"> the music theory, indeed, notes can be calculated with mathematics formulas from the main frequency of "pure" </w:t>
       </w:r>
       <w:r>
         <w:rPr>
@@ -290,7 +304,21 @@
           <w:sz w:val="28"/>
           <w:lang w:val="en-GB"/>
         </w:rPr>
-        <w:t xml:space="preserve">program a first software to analyse and tune a frequency. </w:t>
+        <w:t>program</w:t>
+      </w:r>
+      <w:r>
+        <w:rPr>
+          <w:sz w:val="28"/>
+          <w:lang w:val="en-GB"/>
+        </w:rPr>
+        <w:t>med</w:t>
+      </w:r>
+      <w:r>
+        <w:rPr>
+          <w:sz w:val="28"/>
+          <w:lang w:val="en-GB"/>
+        </w:rPr>
+        <w:t xml:space="preserve"> a first software to analyse and tune a frequency. </w:t>
       </w:r>
       <w:r>
         <w:rPr>
@@ -304,7 +332,21 @@
           <w:sz w:val="28"/>
           <w:lang w:val="en-GB"/>
         </w:rPr>
-        <w:t xml:space="preserve"> we developed and manufacture a printed circuit that can be plug to the microprocessor we choose before. This card is able to power supply, from a simple 9-volt battery, the whole circuits. This card can also receive an instrument signal trough a microphone or a connector and process it to receive the right signal form. To finish we program a complete software solution wo work for all sounds </w:t>
+        <w:t xml:space="preserve"> we developed and manufacture a printed circuit that can be plug to the microprocessor we choose before. This card is able to power supply, from a simple 9-volt battery, the whole circuits. This card can also receive an instrument signal trough a microphone or a connector and process it to receive the right signal form. To finish we program</w:t>
+      </w:r>
+      <w:r>
+        <w:rPr>
+          <w:sz w:val="28"/>
+          <w:lang w:val="en-GB"/>
+        </w:rPr>
+        <w:t>med</w:t>
+      </w:r>
+      <w:r>
+        <w:rPr>
+          <w:sz w:val="28"/>
+          <w:lang w:val="en-GB"/>
+        </w:rPr>
+        <w:t xml:space="preserve"> a complete software solution wo work for all sounds </w:t>
       </w:r>
       <w:r>
         <w:rPr>
@@ -411,7 +453,6 @@
         <w:t xml:space="preserve">Key </w:t>
       </w:r>
       <w:proofErr w:type="spellStart"/>
-      <w:proofErr w:type="gramStart"/>
       <w:r>
         <w:rPr>
           <w:sz w:val="28"/>
@@ -425,7 +466,6 @@
         </w:rPr>
         <w:t>:</w:t>
       </w:r>
-      <w:proofErr w:type="gramEnd"/>
     </w:p>
     <w:p>
       <w:pPr>
@@ -519,15 +559,7 @@
         <w:rPr>
           <w:sz w:val="28"/>
         </w:rPr>
-        <w:t>Sign</w:t>
-      </w:r>
-      <w:bookmarkStart w:id="0" w:name="_GoBack"/>
-      <w:bookmarkEnd w:id="0"/>
-      <w:r>
-        <w:rPr>
-          <w:sz w:val="28"/>
-        </w:rPr>
-        <w:t>al</w:t>
+        <w:t>Signal</w:t>
       </w:r>
       <w:proofErr w:type="spellEnd"/>
       <w:r>
@@ -708,17 +740,8 @@
         <w:tab/>
         <w:t>Power supply</w:t>
       </w:r>
-    </w:p>
-    <w:p>
-      <w:pPr>
-        <w:spacing w:after="0" w:line="240" w:lineRule="auto"/>
-        <w:contextualSpacing/>
-        <w:jc w:val="both"/>
-        <w:rPr>
-          <w:sz w:val="28"/>
-          <w:lang w:val="en-GB"/>
-        </w:rPr>
-      </w:pPr>
+      <w:bookmarkStart w:id="0" w:name="_GoBack"/>
+      <w:bookmarkEnd w:id="0"/>
     </w:p>
     <w:sectPr>
       <w:pgSz w:w="11906" w:h="16838"/>
@@ -747,7 +770,7 @@
       </w:pPr>
     </w:pPrDefault>
   </w:docDefaults>
-  <w:latentStyles w:defLockedState="0" w:defUIPriority="99" w:defSemiHidden="0" w:defUnhideWhenUsed="0" w:defQFormat="0" w:count="371">
+  <w:latentStyles w:defLockedState="0" w:defUIPriority="99" w:defSemiHidden="0" w:defUnhideWhenUsed="0" w:defQFormat="0" w:count="374">
     <w:lsdException w:name="Normal" w:uiPriority="0" w:qFormat="1"/>
     <w:lsdException w:name="heading 1" w:uiPriority="9" w:qFormat="1"/>
     <w:lsdException w:name="heading 2" w:semiHidden="1" w:uiPriority="9" w:unhideWhenUsed="1" w:qFormat="1"/>
@@ -853,7 +876,6 @@
     <w:lsdException w:name="HTML Sample" w:semiHidden="1" w:unhideWhenUsed="1"/>
     <w:lsdException w:name="HTML Typewriter" w:semiHidden="1" w:unhideWhenUsed="1"/>
     <w:lsdException w:name="HTML Variable" w:semiHidden="1" w:unhideWhenUsed="1"/>
-    <w:lsdException w:name="Normal Table" w:semiHidden="1" w:unhideWhenUsed="1"/>
     <w:lsdException w:name="annotation subject" w:semiHidden="1" w:unhideWhenUsed="1"/>
     <w:lsdException w:name="No List" w:semiHidden="1" w:unhideWhenUsed="1"/>
     <w:lsdException w:name="Outline List 1" w:semiHidden="1" w:unhideWhenUsed="1"/>
@@ -898,7 +920,6 @@
     <w:lsdException w:name="Table Professional" w:semiHidden="1" w:unhideWhenUsed="1"/>
     <w:lsdException w:name="Table Subtle 1" w:semiHidden="1" w:unhideWhenUsed="1"/>
     <w:lsdException w:name="Table Subtle 2" w:semiHidden="1" w:unhideWhenUsed="1"/>
-    <w:lsdException w:name="Table Web 1" w:semiHidden="1" w:unhideWhenUsed="1"/>
     <w:lsdException w:name="Table Web 2" w:semiHidden="1" w:unhideWhenUsed="1"/>
     <w:lsdException w:name="Table Web 3" w:semiHidden="1" w:unhideWhenUsed="1"/>
     <w:lsdException w:name="Balloon Text" w:semiHidden="1" w:unhideWhenUsed="1"/>
@@ -1119,6 +1140,9 @@
     <w:lsdException w:name="List Table 5 Dark Accent 6" w:uiPriority="50"/>
     <w:lsdException w:name="List Table 6 Colorful Accent 6" w:uiPriority="51"/>
     <w:lsdException w:name="List Table 7 Colorful Accent 6" w:uiPriority="52"/>
+    <w:lsdException w:name="Mention" w:semiHidden="1" w:unhideWhenUsed="1"/>
+    <w:lsdException w:name="Smart Hyperlink" w:semiHidden="1" w:unhideWhenUsed="1"/>
+    <w:lsdException w:name="Hashtag" w:semiHidden="1" w:unhideWhenUsed="1"/>
   </w:latentStyles>
   <w:style w:type="paragraph" w:default="1" w:styleId="Normal">
     <w:name w:val="Normal"/>
@@ -1420,7 +1444,7 @@
 </file>
 
 <file path=customXml/itemProps1.xml><?xml version="1.0" encoding="utf-8"?>
-<ds:datastoreItem xmlns:ds="http://schemas.openxmlformats.org/officeDocument/2006/customXml" ds:itemID="{D3694092-75F0-4C88-B5E6-E451A54B99C1}">
+<ds:datastoreItem xmlns:ds="http://schemas.openxmlformats.org/officeDocument/2006/customXml" ds:itemID="{B8FAE69E-2899-4C5C-86DD-EC24A3EF7896}">
   <ds:schemaRefs>
     <ds:schemaRef ds:uri="http://schemas.openxmlformats.org/officeDocument/2006/bibliography"/>
   </ds:schemaRefs>

</xml_diff>